<commit_message>
work on android studio bootcamp
</commit_message>
<xml_diff>
--- a/Week08/05252020 Activity Log Summary.docx
+++ b/Week08/05252020 Activity Log Summary.docx
@@ -114,7 +114,82 @@
       <w:r>
         <w:t>Asked two basic survey questions. Android Studio? Java vs. Kotlin.</w:t>
       </w:r>
-    </w:p>
+      <w:r>
+        <w:t xml:space="preserve"> We ended up sticking with Android Studio as well as Kotlin.</w:t>
+      </w:r>
+    </w:p>
+    <w:p>
+      <w:r>
+        <w:t>Yesterday we worked on what to finish this week. For this week I said we need to focus on the menu. I was hoping to get all three menu pages up and connected with navigation. Though, it is not looking good as a team member seems to think they will not be able to finish the page assigned to them. This could be a problem as this is the startup page.</w:t>
+      </w:r>
+    </w:p>
+    <w:p>
+      <w:r>
+        <w:t xml:space="preserve">I had to draft an email about some potential problems with team members. Especially with two members possibly having to quit because of personal problems. </w:t>
+      </w:r>
+      <w:proofErr w:type="gramStart"/>
+      <w:r>
+        <w:t>Hopefully</w:t>
+      </w:r>
+      <w:proofErr w:type="gramEnd"/>
+      <w:r>
+        <w:t xml:space="preserve"> it’s just a precaution!</w:t>
+      </w:r>
+    </w:p>
+    <w:p>
+      <w:r>
+        <w:rPr>
+          <w:b/>
+          <w:bCs/>
+        </w:rPr>
+        <w:t>Mockups</w:t>
+      </w:r>
+      <w:r>
+        <w:t xml:space="preserve"> – I made three wire frames for the three pages on the menu. After some discussion with the team about different tools for the wireframes but due to the simple pages I decided to go with excel. It ended up working well and I think effectively communicated how I thought the pages should look. I gave the three pages to the team to create so we will see how well the mockups work.</w:t>
+      </w:r>
+    </w:p>
+    <w:p>
+      <w:r>
+        <w:rPr>
+          <w:b/>
+          <w:bCs/>
+        </w:rPr>
+        <w:t>Navigation</w:t>
+      </w:r>
+      <w:r>
+        <w:t xml:space="preserve"> – I am having a bit of troubles getting the navigation working. I attribute this to not being clear enough on how to create the pages. It seems that these pages require quite a bit more </w:t>
+      </w:r>
+      <w:r>
+        <w:t>setup to include navigation.</w:t>
+      </w:r>
+    </w:p>
+    <w:p>
+      <w:r>
+        <w:rPr>
+          <w:b/>
+          <w:bCs/>
+        </w:rPr>
+        <w:t>Peer</w:t>
+      </w:r>
+      <w:r>
+        <w:rPr>
+          <w:b/>
+          <w:bCs/>
+        </w:rPr>
+        <w:t xml:space="preserve"> </w:t>
+      </w:r>
+      <w:r>
+        <w:rPr>
+          <w:b/>
+          <w:bCs/>
+        </w:rPr>
+        <w:t>Evaluation</w:t>
+      </w:r>
+      <w:r>
+        <w:t xml:space="preserve"> – I setup the form to be easier to fill this out in subsequent weeks.</w:t>
+      </w:r>
+    </w:p>
+    <w:p/>
     <w:p>
       <w:pPr>
         <w:pStyle w:val="Heading1"/>
@@ -130,8 +205,13 @@
       <w:r>
         <w:t xml:space="preserve"> thinking I need to remove the weekly activity section from the Weekly Team Status Reports. </w:t>
       </w:r>
-      <w:r>
-        <w:t xml:space="preserve">It </w:t>
+      <w:proofErr w:type="gramStart"/>
+      <w:r>
+        <w:t>It</w:t>
+      </w:r>
+      <w:proofErr w:type="gramEnd"/>
+      <w:r>
+        <w:t xml:space="preserve"> </w:t>
       </w:r>
       <w:r>
         <w:t xml:space="preserve">kind of feels like could be calling people out when there are disparities in hours. I am hoping the hours even out in week two but if they </w:t>
@@ -162,6 +242,35 @@
       </w:r>
       <w:r>
         <w:t>slowed down.</w:t>
+      </w:r>
+    </w:p>
+    <w:p>
+      <w:r>
+        <w:t xml:space="preserve">Some cracks have started to show up in the team cohesion. A team member has had a hard time the quarter and is behind in work. This is spilling over into the team workload. I am hoping this clears itself </w:t>
+      </w:r>
+      <w:r>
+        <w:t>up,</w:t>
+      </w:r>
+      <w:r>
+        <w:t xml:space="preserve"> but I took some steps that I hope will help. Repeating our teacher’s messaging, I said that the focus </w:t>
+      </w:r>
+      <w:r>
+        <w:t>must</w:t>
+      </w:r>
+      <w:r>
+        <w:t xml:space="preserve"> be the group assignment. I </w:t>
+      </w:r>
+      <w:r>
+        <w:lastRenderedPageBreak/>
+        <w:t xml:space="preserve">suggested asking the teacher to </w:t>
+      </w:r>
+      <w:r>
+        <w:t>if he could use the Kotlin bootcamp as credit for an older assignment so he can focus on the group project. Fingers crossed!</w:t>
+      </w:r>
+    </w:p>
+    <w:p>
+      <w:r>
+        <w:t xml:space="preserve">Our team may be about to experience some hard times. We have two team members with considerable private issues that may start effecting our ability to finish our project. </w:t>
       </w:r>
     </w:p>
     <w:sectPr>
@@ -946,7 +1055,7 @@
 </file>
 
 <file path=customXml/itemProps1.xml><?xml version="1.0" encoding="utf-8"?>
-<ds:datastoreItem xmlns:ds="http://schemas.openxmlformats.org/officeDocument/2006/customXml" ds:itemID="{53480D4B-6C7F-4436-8ABB-E230E90A9594}">
+<ds:datastoreItem xmlns:ds="http://schemas.openxmlformats.org/officeDocument/2006/customXml" ds:itemID="{44CE70E5-6654-4061-9283-6C337A07A766}">
   <ds:schemaRefs>
     <ds:schemaRef ds:uri="http://schemas.openxmlformats.org/officeDocument/2006/bibliography"/>
   </ds:schemaRefs>

</xml_diff>